<commit_message>
Update new-phytologist docx template
</commit_message>
<xml_diff>
--- a/ms/new-phytologist.docx
+++ b/ms/new-phytologist.docx
@@ -6,6 +6,8 @@
       <w:pPr>
         <w:pStyle w:val="Title"/>
       </w:pPr>
+      <w:bookmarkStart w:id="0" w:name="_GoBack"/>
+      <w:bookmarkEnd w:id="0"/>
       <w:r>
         <w:t>The Title</w:t>
       </w:r>
@@ -17,8 +19,6 @@
       <w:r>
         <w:t>Heading 1</w:t>
       </w:r>
-      <w:bookmarkStart w:id="0" w:name="_GoBack"/>
-      <w:bookmarkEnd w:id="0"/>
     </w:p>
     <w:p>
       <w:pPr>
@@ -171,6 +171,7 @@
       </w:pPr>
     </w:p>
     <w:sectPr>
+      <w:footerReference w:type="default" r:id="rId8"/>
       <w:pgSz w:w="12240" w:h="15840"/>
       <w:pgMar w:top="1985" w:right="1701" w:bottom="1701" w:left="1701" w:header="720" w:footer="720" w:gutter="0"/>
       <w:lnNumType w:countBy="1" w:restart="continuous"/>
@@ -204,6 +205,48 @@
     </w:p>
   </w:endnote>
 </w:endnotes>
+</file>
+
+<file path=word/footer1.xml><?xml version="1.0" encoding="utf-8"?>
+<w:ftr xmlns:wpc="http://schemas.microsoft.com/office/word/2010/wordprocessingCanvas" xmlns:mo="http://schemas.microsoft.com/office/mac/office/2008/main" xmlns:mc="http://schemas.openxmlformats.org/markup-compatibility/2006" xmlns:mv="urn:schemas-microsoft-com:mac:vml" xmlns:o="urn:schemas-microsoft-com:office:office" xmlns:r="http://schemas.openxmlformats.org/officeDocument/2006/relationships" xmlns:m="http://schemas.openxmlformats.org/officeDocument/2006/math" xmlns:v="urn:schemas-microsoft-com:vml" xmlns:wp14="http://schemas.microsoft.com/office/word/2010/wordprocessingDrawing" xmlns:wp="http://schemas.openxmlformats.org/drawingml/2006/wordprocessingDrawing" xmlns:w10="urn:schemas-microsoft-com:office:word" xmlns:w="http://schemas.openxmlformats.org/wordprocessingml/2006/main" xmlns:w14="http://schemas.microsoft.com/office/word/2010/wordml" xmlns:wpg="http://schemas.microsoft.com/office/word/2010/wordprocessingGroup" xmlns:wpi="http://schemas.microsoft.com/office/word/2010/wordprocessingInk" xmlns:wne="http://schemas.microsoft.com/office/word/2006/wordml" xmlns:wps="http://schemas.microsoft.com/office/word/2010/wordprocessingShape" mc:Ignorable="w14 wp14">
+  <w:p>
+    <w:pPr>
+      <w:pStyle w:val="Footer"/>
+      <w:jc w:val="center"/>
+    </w:pPr>
+    <w:r>
+      <w:rPr>
+        <w:rStyle w:val="PageNumber"/>
+      </w:rPr>
+      <w:fldChar w:fldCharType="begin"/>
+    </w:r>
+    <w:r>
+      <w:rPr>
+        <w:rStyle w:val="PageNumber"/>
+      </w:rPr>
+      <w:instrText xml:space="preserve"> PAGE </w:instrText>
+    </w:r>
+    <w:r>
+      <w:rPr>
+        <w:rStyle w:val="PageNumber"/>
+      </w:rPr>
+      <w:fldChar w:fldCharType="separate"/>
+    </w:r>
+    <w:r>
+      <w:rPr>
+        <w:rStyle w:val="PageNumber"/>
+        <w:noProof/>
+      </w:rPr>
+      <w:t>1</w:t>
+    </w:r>
+    <w:r>
+      <w:rPr>
+        <w:rStyle w:val="PageNumber"/>
+      </w:rPr>
+      <w:fldChar w:fldCharType="end"/>
+    </w:r>
+  </w:p>
+</w:ftr>
 </file>
 
 <file path=word/footnotes.xml><?xml version="1.0" encoding="utf-8"?>
@@ -1146,10 +1189,7 @@
     <w:basedOn w:val="Normal"/>
     <w:next w:val="BodyText"/>
     <w:qFormat/>
-    <w:rsid w:val="00AA677E"/>
-    <w:pPr>
-      <w:jc w:val="center"/>
-    </w:pPr>
+    <w:rsid w:val="00857167"/>
     <w:rPr>
       <w:b/>
     </w:rPr>
@@ -1690,6 +1730,55 @@
     <w:rPr>
       <w:rFonts w:ascii="Times New Roman" w:eastAsia="Times New Roman" w:hAnsi="Times New Roman"/>
     </w:rPr>
+  </w:style>
+  <w:style w:type="paragraph" w:styleId="Header">
+    <w:name w:val="header"/>
+    <w:basedOn w:val="Normal"/>
+    <w:link w:val="HeaderChar"/>
+    <w:rsid w:val="00AB2E86"/>
+    <w:pPr>
+      <w:tabs>
+        <w:tab w:val="center" w:pos="4419"/>
+        <w:tab w:val="right" w:pos="8838"/>
+      </w:tabs>
+      <w:snapToGrid w:val="0"/>
+    </w:pPr>
+  </w:style>
+  <w:style w:type="character" w:customStyle="1" w:styleId="HeaderChar">
+    <w:name w:val="Header Char"/>
+    <w:basedOn w:val="DefaultParagraphFont"/>
+    <w:link w:val="Header"/>
+    <w:rsid w:val="00AB2E86"/>
+    <w:rPr>
+      <w:rFonts w:ascii="Times New Roman" w:eastAsia="Times New Roman" w:hAnsi="Times New Roman"/>
+    </w:rPr>
+  </w:style>
+  <w:style w:type="paragraph" w:styleId="Footer">
+    <w:name w:val="footer"/>
+    <w:basedOn w:val="Normal"/>
+    <w:link w:val="FooterChar"/>
+    <w:rsid w:val="00AB2E86"/>
+    <w:pPr>
+      <w:tabs>
+        <w:tab w:val="center" w:pos="4419"/>
+        <w:tab w:val="right" w:pos="8838"/>
+      </w:tabs>
+      <w:snapToGrid w:val="0"/>
+    </w:pPr>
+  </w:style>
+  <w:style w:type="character" w:customStyle="1" w:styleId="FooterChar">
+    <w:name w:val="Footer Char"/>
+    <w:basedOn w:val="DefaultParagraphFont"/>
+    <w:link w:val="Footer"/>
+    <w:rsid w:val="00AB2E86"/>
+    <w:rPr>
+      <w:rFonts w:ascii="Times New Roman" w:eastAsia="Times New Roman" w:hAnsi="Times New Roman"/>
+    </w:rPr>
+  </w:style>
+  <w:style w:type="character" w:styleId="PageNumber">
+    <w:name w:val="page number"/>
+    <w:basedOn w:val="DefaultParagraphFont"/>
+    <w:rsid w:val="00AB2E86"/>
   </w:style>
 </w:styles>
 </file>
@@ -1951,10 +2040,7 @@
     <w:basedOn w:val="Normal"/>
     <w:next w:val="BodyText"/>
     <w:qFormat/>
-    <w:rsid w:val="00AA677E"/>
-    <w:pPr>
-      <w:jc w:val="center"/>
-    </w:pPr>
+    <w:rsid w:val="00857167"/>
     <w:rPr>
       <w:b/>
     </w:rPr>
@@ -2495,6 +2581,55 @@
     <w:rPr>
       <w:rFonts w:ascii="Times New Roman" w:eastAsia="Times New Roman" w:hAnsi="Times New Roman"/>
     </w:rPr>
+  </w:style>
+  <w:style w:type="paragraph" w:styleId="Header">
+    <w:name w:val="header"/>
+    <w:basedOn w:val="Normal"/>
+    <w:link w:val="HeaderChar"/>
+    <w:rsid w:val="00AB2E86"/>
+    <w:pPr>
+      <w:tabs>
+        <w:tab w:val="center" w:pos="4419"/>
+        <w:tab w:val="right" w:pos="8838"/>
+      </w:tabs>
+      <w:snapToGrid w:val="0"/>
+    </w:pPr>
+  </w:style>
+  <w:style w:type="character" w:customStyle="1" w:styleId="HeaderChar">
+    <w:name w:val="Header Char"/>
+    <w:basedOn w:val="DefaultParagraphFont"/>
+    <w:link w:val="Header"/>
+    <w:rsid w:val="00AB2E86"/>
+    <w:rPr>
+      <w:rFonts w:ascii="Times New Roman" w:eastAsia="Times New Roman" w:hAnsi="Times New Roman"/>
+    </w:rPr>
+  </w:style>
+  <w:style w:type="paragraph" w:styleId="Footer">
+    <w:name w:val="footer"/>
+    <w:basedOn w:val="Normal"/>
+    <w:link w:val="FooterChar"/>
+    <w:rsid w:val="00AB2E86"/>
+    <w:pPr>
+      <w:tabs>
+        <w:tab w:val="center" w:pos="4419"/>
+        <w:tab w:val="right" w:pos="8838"/>
+      </w:tabs>
+      <w:snapToGrid w:val="0"/>
+    </w:pPr>
+  </w:style>
+  <w:style w:type="character" w:customStyle="1" w:styleId="FooterChar">
+    <w:name w:val="Footer Char"/>
+    <w:basedOn w:val="DefaultParagraphFont"/>
+    <w:link w:val="Footer"/>
+    <w:rsid w:val="00AB2E86"/>
+    <w:rPr>
+      <w:rFonts w:ascii="Times New Roman" w:eastAsia="Times New Roman" w:hAnsi="Times New Roman"/>
+    </w:rPr>
+  </w:style>
+  <w:style w:type="character" w:styleId="PageNumber">
+    <w:name w:val="page number"/>
+    <w:basedOn w:val="DefaultParagraphFont"/>
+    <w:rsid w:val="00AB2E86"/>
   </w:style>
 </w:styles>
 </file>

</xml_diff>